<commit_message>
Repor and suporting documents
</commit_message>
<xml_diff>
--- a/Trabalho2_Relatorio_SO.docx
+++ b/Trabalho2_Relatorio_SO.docx
@@ -108,8 +108,13 @@
         <w:jc w:val="center"/>
       </w:pPr>
       <w:r>
-        <w:t>Prof. Nuno Lau</w:t>
-      </w:r>
+        <w:t xml:space="preserve">Prof. Nuno </w:t>
+      </w:r>
+      <w:proofErr w:type="spellStart"/>
+      <w:r>
+        <w:t>Lau</w:t>
+      </w:r>
+      <w:proofErr w:type="spellEnd"/>
     </w:p>
     <w:p>
       <w:pPr>
@@ -505,8 +510,6 @@
           <w:r>
             <w:t>Índice</w:t>
           </w:r>
-          <w:bookmarkStart w:id="0" w:name="_GoBack"/>
-          <w:bookmarkEnd w:id="0"/>
         </w:p>
         <w:p>
           <w:pPr>
@@ -1081,15 +1084,15 @@
       <w:pPr>
         <w:pStyle w:val="Cabealho1"/>
       </w:pPr>
-      <w:bookmarkStart w:id="1" w:name="_Toc137988427"/>
+      <w:bookmarkStart w:id="0" w:name="_Toc137988427"/>
+      <w:bookmarkStart w:id="1" w:name="_Toc154528533"/>
       <w:bookmarkStart w:id="2" w:name="_Toc138428427"/>
-      <w:bookmarkStart w:id="3" w:name="_Toc154528533"/>
       <w:r>
         <w:lastRenderedPageBreak/>
         <w:t>Introdução</w:t>
       </w:r>
+      <w:bookmarkEnd w:id="0"/>
       <w:bookmarkEnd w:id="1"/>
-      <w:bookmarkEnd w:id="3"/>
     </w:p>
     <w:p>
       <w:pPr>
@@ -1158,7 +1161,7 @@
         </w:numPr>
         <w:spacing w:line="480" w:lineRule="auto"/>
       </w:pPr>
-      <w:bookmarkStart w:id="4" w:name="_Toc154528534"/>
+      <w:bookmarkStart w:id="3" w:name="_Toc154528534"/>
       <w:bookmarkEnd w:id="2"/>
       <w:r>
         <w:lastRenderedPageBreak/>
@@ -1173,7 +1176,7 @@
       <w:r>
         <w:t>Processos</w:t>
       </w:r>
-      <w:bookmarkEnd w:id="4"/>
+      <w:bookmarkEnd w:id="3"/>
     </w:p>
     <w:p>
       <w:pPr>
@@ -1248,8 +1251,8 @@
       <w:pPr>
         <w:pStyle w:val="Cabealho2"/>
       </w:pPr>
-      <w:bookmarkStart w:id="5" w:name="_Toc137988429"/>
-      <w:bookmarkStart w:id="6" w:name="_Toc154528535"/>
+      <w:bookmarkStart w:id="4" w:name="_Toc137988429"/>
+      <w:bookmarkStart w:id="5" w:name="_Toc154528535"/>
       <w:r>
         <w:t>1.1 –</w:t>
       </w:r>
@@ -1259,13 +1262,24 @@
         </w:rPr>
         <w:t xml:space="preserve"> </w:t>
       </w:r>
+      <w:bookmarkEnd w:id="4"/>
+      <w:r>
+        <w:t>Grupos</w:t>
+      </w:r>
       <w:bookmarkEnd w:id="5"/>
       <w:r>
-        <w:t>Grupos</w:t>
-      </w:r>
-      <w:bookmarkEnd w:id="6"/>
-      <w:r>
         <w:t xml:space="preserve"> </w:t>
+      </w:r>
+      <w:r>
+        <w:t>(</w:t>
+      </w:r>
+      <w:proofErr w:type="spellStart"/>
+      <w:r>
+        <w:t>Groups</w:t>
+      </w:r>
+      <w:proofErr w:type="spellEnd"/>
+      <w:r>
+        <w:t>)</w:t>
       </w:r>
     </w:p>
     <w:p>
@@ -1995,7 +2009,7 @@
       <w:pPr>
         <w:pStyle w:val="Cabealho2"/>
       </w:pPr>
-      <w:bookmarkStart w:id="7" w:name="_Toc154528536"/>
+      <w:bookmarkStart w:id="6" w:name="_Toc154528536"/>
       <w:r>
         <w:lastRenderedPageBreak/>
         <w:t>1.2 –</w:t>
@@ -2012,7 +2026,18 @@
       <w:r>
         <w:t>ionista</w:t>
       </w:r>
-      <w:bookmarkEnd w:id="7"/>
+      <w:bookmarkEnd w:id="6"/>
+      <w:r>
+        <w:t xml:space="preserve"> (</w:t>
+      </w:r>
+      <w:proofErr w:type="spellStart"/>
+      <w:r>
+        <w:t>Receptionist</w:t>
+      </w:r>
+      <w:proofErr w:type="spellEnd"/>
+      <w:r>
+        <w:t>)</w:t>
+      </w:r>
     </w:p>
     <w:p>
       <w:pPr>
@@ -2055,11 +2080,17 @@
       </w:r>
       <w:proofErr w:type="spellStart"/>
       <w:r>
-        <w:t>waitForGroup</w:t>
+        <w:t>wa</w:t>
+      </w:r>
+      <w:r>
+        <w:t>itForGroup</w:t>
       </w:r>
       <w:proofErr w:type="spellEnd"/>
       <w:r>
-        <w:t xml:space="preserve"> atualiza o estado do rececionista para WAIT_FOR_REQUEST, e lê o pedido e diz se</w:t>
+        <w:t xml:space="preserve"> atualiza o estado da função </w:t>
+      </w:r>
+      <w:r>
+        <w:t>para WAIT_FOR_REQUEST, e lê o pedido e diz se</w:t>
       </w:r>
       <w:r>
         <w:t xml:space="preserve"> </w:t>
@@ -2307,7 +2338,7 @@
       <w:pPr>
         <w:pStyle w:val="Cabealho2"/>
       </w:pPr>
-      <w:bookmarkStart w:id="8" w:name="_Toc154528537"/>
+      <w:bookmarkStart w:id="7" w:name="_Toc154528537"/>
       <w:r>
         <w:lastRenderedPageBreak/>
         <w:t>1.3 –</w:t>
@@ -2321,7 +2352,18 @@
       <w:r>
         <w:t>Empregado de mesa</w:t>
       </w:r>
-      <w:bookmarkEnd w:id="8"/>
+      <w:bookmarkEnd w:id="7"/>
+      <w:r>
+        <w:t xml:space="preserve"> (</w:t>
+      </w:r>
+      <w:proofErr w:type="spellStart"/>
+      <w:r>
+        <w:t>Waiter</w:t>
+      </w:r>
+      <w:proofErr w:type="spellEnd"/>
+      <w:r>
+        <w:t>)</w:t>
+      </w:r>
     </w:p>
     <w:p>
       <w:pPr>
@@ -2564,7 +2606,13 @@
         <w:t xml:space="preserve">Na terceira função, </w:t>
       </w:r>
       <w:r>
-        <w:t>o estado do empregado de mesa é atualizado para TAKE_TO_TABLE, e o empregado de mesa entrega a comida ao grupo.</w:t>
+        <w:t xml:space="preserve">o estado </w:t>
+      </w:r>
+      <w:r>
+        <w:t>da função</w:t>
+      </w:r>
+      <w:r>
+        <w:t xml:space="preserve"> é atualizado para TAKE_TO_TABLE, e o empregado de mesa entrega a comida ao grupo.</w:t>
       </w:r>
     </w:p>
     <w:p>
@@ -2704,7 +2752,7 @@
       <w:pPr>
         <w:pStyle w:val="Cabealho2"/>
       </w:pPr>
-      <w:bookmarkStart w:id="9" w:name="_Toc154528538"/>
+      <w:bookmarkStart w:id="8" w:name="_Toc154528538"/>
       <w:r>
         <w:lastRenderedPageBreak/>
         <w:t>1.4 –</w:t>
@@ -2719,7 +2767,7 @@
       <w:r>
         <w:t>Chef</w:t>
       </w:r>
-      <w:bookmarkEnd w:id="9"/>
+      <w:bookmarkEnd w:id="8"/>
       <w:proofErr w:type="spellEnd"/>
     </w:p>
     <w:p>
@@ -2912,19 +2960,269 @@
           <w:numId w:val="0"/>
         </w:numPr>
       </w:pPr>
-      <w:bookmarkStart w:id="10" w:name="_Toc154528539"/>
+      <w:bookmarkStart w:id="9" w:name="_Toc154528539"/>
       <w:r>
         <w:lastRenderedPageBreak/>
         <w:t>2 – Testagem</w:t>
       </w:r>
+      <w:bookmarkEnd w:id="9"/>
+    </w:p>
+    <w:p>
+      <w:pPr>
+        <w:pStyle w:val="Corpodetexto"/>
+      </w:pPr>
+      <w:r>
+        <w:t>De modo a confirmar se os resultados que obtivemos estavam de acordo com o espectável, verifi</w:t>
+      </w:r>
+      <w:r>
+        <w:t xml:space="preserve">cámos se existia algum </w:t>
+      </w:r>
+      <w:proofErr w:type="spellStart"/>
+      <w:r>
+        <w:t>deadlock</w:t>
+      </w:r>
+      <w:proofErr w:type="spellEnd"/>
+      <w:r>
+        <w:t>, pelo que</w:t>
+      </w:r>
+      <w:r>
+        <w:t xml:space="preserve"> constatámos que eram inexistentes e analisámos vários resultados de várias execuç</w:t>
+      </w:r>
+      <w:r>
+        <w:t>ões, como mostra o seguinte exemplo:</w:t>
+      </w:r>
+    </w:p>
+    <w:p>
+      <w:pPr>
+        <w:pStyle w:val="Corpodetexto"/>
+        <w:ind w:firstLine="0"/>
+        <w:jc w:val="center"/>
+      </w:pPr>
+      <w:r>
+        <w:drawing>
+          <wp:inline distT="0" distB="0" distL="0" distR="0">
+            <wp:extent cx="5362051" cy="6791325"/>
+            <wp:effectExtent l="0" t="0" r="0" b="0"/>
+            <wp:docPr id="15" name="Imagem 15"/>
+            <wp:cNvGraphicFramePr>
+              <a:graphicFrameLocks xmlns:a="http://schemas.openxmlformats.org/drawingml/2006/main" noChangeAspect="1"/>
+            </wp:cNvGraphicFramePr>
+            <a:graphic xmlns:a="http://schemas.openxmlformats.org/drawingml/2006/main">
+              <a:graphicData uri="http://schemas.openxmlformats.org/drawingml/2006/picture">
+                <pic:pic xmlns:pic="http://schemas.openxmlformats.org/drawingml/2006/picture">
+                  <pic:nvPicPr>
+                    <pic:cNvPr id="0" name="Picture 12"/>
+                    <pic:cNvPicPr>
+                      <a:picLocks noChangeAspect="1" noChangeArrowheads="1"/>
+                    </pic:cNvPicPr>
+                  </pic:nvPicPr>
+                  <pic:blipFill>
+                    <a:blip r:embed="rId23">
+                      <a:extLst>
+                        <a:ext uri="{28A0092B-C50C-407E-A947-70E740481C1C}">
+                          <a14:useLocalDpi xmlns:a14="http://schemas.microsoft.com/office/drawing/2010/main" val="0"/>
+                        </a:ext>
+                      </a:extLst>
+                    </a:blip>
+                    <a:srcRect/>
+                    <a:stretch>
+                      <a:fillRect/>
+                    </a:stretch>
+                  </pic:blipFill>
+                  <pic:spPr bwMode="auto">
+                    <a:xfrm>
+                      <a:off x="0" y="0"/>
+                      <a:ext cx="5370496" cy="6802021"/>
+                    </a:xfrm>
+                    <a:prstGeom prst="rect">
+                      <a:avLst/>
+                    </a:prstGeom>
+                    <a:noFill/>
+                    <a:ln>
+                      <a:noFill/>
+                    </a:ln>
+                  </pic:spPr>
+                </pic:pic>
+              </a:graphicData>
+            </a:graphic>
+          </wp:inline>
+        </w:drawing>
+      </w:r>
+    </w:p>
+    <w:p>
+      <w:pPr>
+        <w:pStyle w:val="Corpodetexto"/>
+        <w:ind w:firstLine="0"/>
+        <w:jc w:val="center"/>
+      </w:pPr>
+      <w:r>
+        <w:lastRenderedPageBreak/>
+        <w:drawing>
+          <wp:inline distT="0" distB="0" distL="0" distR="0">
+            <wp:extent cx="5466373" cy="8324850"/>
+            <wp:effectExtent l="0" t="0" r="1270" b="0"/>
+            <wp:docPr id="16" name="Imagem 16"/>
+            <wp:cNvGraphicFramePr>
+              <a:graphicFrameLocks xmlns:a="http://schemas.openxmlformats.org/drawingml/2006/main" noChangeAspect="1"/>
+            </wp:cNvGraphicFramePr>
+            <a:graphic xmlns:a="http://schemas.openxmlformats.org/drawingml/2006/main">
+              <a:graphicData uri="http://schemas.openxmlformats.org/drawingml/2006/picture">
+                <pic:pic xmlns:pic="http://schemas.openxmlformats.org/drawingml/2006/picture">
+                  <pic:nvPicPr>
+                    <pic:cNvPr id="0" name="Picture 13"/>
+                    <pic:cNvPicPr>
+                      <a:picLocks noChangeAspect="1" noChangeArrowheads="1"/>
+                    </pic:cNvPicPr>
+                  </pic:nvPicPr>
+                  <pic:blipFill>
+                    <a:blip r:embed="rId24">
+                      <a:extLst>
+                        <a:ext uri="{28A0092B-C50C-407E-A947-70E740481C1C}">
+                          <a14:useLocalDpi xmlns:a14="http://schemas.microsoft.com/office/drawing/2010/main" val="0"/>
+                        </a:ext>
+                      </a:extLst>
+                    </a:blip>
+                    <a:srcRect/>
+                    <a:stretch>
+                      <a:fillRect/>
+                    </a:stretch>
+                  </pic:blipFill>
+                  <pic:spPr bwMode="auto">
+                    <a:xfrm>
+                      <a:off x="0" y="0"/>
+                      <a:ext cx="5481347" cy="8347654"/>
+                    </a:xfrm>
+                    <a:prstGeom prst="rect">
+                      <a:avLst/>
+                    </a:prstGeom>
+                    <a:noFill/>
+                    <a:ln>
+                      <a:noFill/>
+                    </a:ln>
+                  </pic:spPr>
+                </pic:pic>
+              </a:graphicData>
+            </a:graphic>
+          </wp:inline>
+        </w:drawing>
+      </w:r>
+    </w:p>
+    <w:p>
+      <w:pPr>
+        <w:pStyle w:val="Corpodetexto"/>
+        <w:ind w:firstLine="709"/>
+      </w:pPr>
+      <w:r>
+        <w:lastRenderedPageBreak/>
+        <w:t xml:space="preserve">A fim de verificar se existia algum </w:t>
+      </w:r>
+      <w:proofErr w:type="spellStart"/>
+      <w:r>
+        <w:t>deadlock</w:t>
+      </w:r>
+      <w:proofErr w:type="spellEnd"/>
+      <w:r>
+        <w:t xml:space="preserve">, com o auxílio do script run.sh, corremos o programa múltiplas vezes, verificando que nunca ocorreu nenhum </w:t>
+      </w:r>
+      <w:proofErr w:type="spellStart"/>
+      <w:r>
+        <w:t>deadlock</w:t>
+      </w:r>
+      <w:proofErr w:type="spellEnd"/>
+      <w:r>
+        <w:t>.</w:t>
+      </w:r>
+      <w:bookmarkStart w:id="10" w:name="_GoBack"/>
       <w:bookmarkEnd w:id="10"/>
     </w:p>
     <w:p>
       <w:pPr>
         <w:pStyle w:val="Corpodetexto"/>
-      </w:pPr>
-      <w:r>
-        <w:t xml:space="preserve">Aquando </w:t>
+        <w:ind w:firstLine="709"/>
+      </w:pPr>
+      <w:r>
+        <w:t xml:space="preserve">Na figura anterior conseguimos ver como interagem as várias entidades num restaurante com duas mesas. </w:t>
+      </w:r>
+    </w:p>
+    <w:p>
+      <w:pPr>
+        <w:pStyle w:val="Corpodetexto"/>
+        <w:ind w:firstLine="709"/>
+      </w:pPr>
+      <w:r>
+        <w:t xml:space="preserve">CH, WT e RC são, respetivamente, o </w:t>
+      </w:r>
+      <w:proofErr w:type="spellStart"/>
+      <w:r>
+        <w:t>Chef</w:t>
+      </w:r>
+      <w:proofErr w:type="spellEnd"/>
+      <w:r>
+        <w:t xml:space="preserve">, o </w:t>
+      </w:r>
+      <w:proofErr w:type="spellStart"/>
+      <w:r>
+        <w:t>Waiter</w:t>
+      </w:r>
+      <w:proofErr w:type="spellEnd"/>
+      <w:r>
+        <w:t xml:space="preserve"> (empregado de mesa) e Rececionista. G00-G04 representa cada um dos grupos que foram ao restaurante. </w:t>
+      </w:r>
+      <w:proofErr w:type="spellStart"/>
+      <w:r>
+        <w:t>gWT</w:t>
+      </w:r>
+      <w:proofErr w:type="spellEnd"/>
+      <w:r>
+        <w:t xml:space="preserve"> corresponde ao nº de grupos à espera por uma mesa para jantarem. </w:t>
+      </w:r>
+    </w:p>
+    <w:p>
+      <w:pPr>
+        <w:pStyle w:val="Corpodetexto"/>
+        <w:ind w:firstLine="0"/>
+      </w:pPr>
+      <w:r>
+        <w:tab/>
+      </w:r>
+      <w:r>
+        <w:t>Para</w:t>
+      </w:r>
+      <w:r>
+        <w:t xml:space="preserve"> melhor aferirmos a fiabilidade dos resultados alterámos múltiplas vezes o número de grupos que foram ao restaurante.</w:t>
+      </w:r>
+      <w:r>
+        <w:t xml:space="preserve"> </w:t>
+      </w:r>
+      <w:r>
+        <w:t>As análises realizadas foram feitas afim de verificar linha a linha se as mudanças de estado faziam sentido.</w:t>
+      </w:r>
+      <w:r>
+        <w:t xml:space="preserve"> </w:t>
+      </w:r>
+    </w:p>
+    <w:p>
+      <w:pPr>
+        <w:pStyle w:val="Corpodetexto"/>
+        <w:ind w:firstLine="709"/>
+      </w:pPr>
+      <w:r>
+        <w:t>Comparámos algumas das nossas execuções com o resultado da execução pré-compilada do professor e</w:t>
+      </w:r>
+      <w:r>
+        <w:t xml:space="preserve">, como era de esperar, </w:t>
+      </w:r>
+      <w:r>
+        <w:t>observámos que eram bastante semelhantes.</w:t>
+      </w:r>
+    </w:p>
+    <w:p>
+      <w:pPr>
+        <w:pStyle w:val="Corpodetexto"/>
+        <w:ind w:firstLine="0"/>
+      </w:pPr>
+      <w:r>
+        <w:tab/>
       </w:r>
     </w:p>
     <w:p>
@@ -3068,8 +3366,8 @@
       </w:pPr>
     </w:p>
     <w:sectPr>
-      <w:headerReference w:type="default" r:id="rId23"/>
-      <w:footerReference w:type="default" r:id="rId24"/>
+      <w:headerReference w:type="default" r:id="rId25"/>
+      <w:footerReference w:type="default" r:id="rId26"/>
       <w:pgSz w:w="11906" w:h="16838"/>
       <w:pgMar w:top="2267" w:right="1134" w:bottom="1954" w:left="1701" w:header="1417" w:footer="850" w:gutter="0"/>
       <w:pgNumType w:start="1"/>
@@ -5635,7 +5933,7 @@
 </file>
 
 <file path=customXml/itemProps1.xml><?xml version="1.0" encoding="utf-8"?>
-<ds:datastoreItem xmlns:ds="http://schemas.openxmlformats.org/officeDocument/2006/customXml" ds:itemID="{ECC068DD-1547-4091-A3C0-000A79CE8528}">
+<ds:datastoreItem xmlns:ds="http://schemas.openxmlformats.org/officeDocument/2006/customXml" ds:itemID="{9D2C2A7A-BC83-435C-899D-91327BFD27BB}">
   <ds:schemaRefs>
     <ds:schemaRef ds:uri="http://schemas.openxmlformats.org/officeDocument/2006/bibliography"/>
   </ds:schemaRefs>

</xml_diff>

<commit_message>
Update Trabalho2_Relatorio_SO.docx and add Trabalho2_Relatorio_SO.pdf
</commit_message>
<xml_diff>
--- a/Trabalho2_Relatorio_SO.docx
+++ b/Trabalho2_Relatorio_SO.docx
@@ -22,7 +22,7 @@
         <mc:AlternateContent>
           <mc:Choice Requires="wps">
             <w:drawing>
-              <wp:anchor distT="0" distB="0" distL="0" distR="0" simplePos="0" relativeHeight="2" behindDoc="0" locked="0" layoutInCell="0" allowOverlap="1" wp14:anchorId="3D2A2891" wp14:editId="15632369">
+              <wp:anchor distT="0" distB="0" distL="0" distR="0" simplePos="0" relativeHeight="2" behindDoc="0" locked="0" layoutInCell="0" allowOverlap="1" wp14:anchorId="3B1AA63B" wp14:editId="0868032C">
                 <wp:simplePos x="0" y="0"/>
                 <wp:positionH relativeFrom="column">
                   <wp:posOffset>24765</wp:posOffset>
@@ -133,7 +133,7 @@
           <w:lang w:eastAsia="pt-PT" w:bidi="ar-SA"/>
         </w:rPr>
         <w:drawing>
-          <wp:inline distT="0" distB="0" distL="0" distR="0" wp14:anchorId="52D344A3" wp14:editId="39301F62">
+          <wp:inline distT="0" distB="0" distL="0" distR="0" wp14:anchorId="194E6B61" wp14:editId="707A2B26">
             <wp:extent cx="3122875" cy="619618"/>
             <wp:effectExtent l="0" t="0" r="1905" b="9525"/>
             <wp:docPr id="4" name="Imagem 4"/>
@@ -517,10 +517,10 @@
             <w:rPr>
               <w:rFonts w:asciiTheme="minorHAnsi" w:eastAsiaTheme="minorEastAsia" w:hAnsiTheme="minorHAnsi" w:cstheme="minorBidi"/>
               <w:noProof/>
-              <w:kern w:val="0"/>
               <w:sz w:val="22"/>
               <w:szCs w:val="22"/>
               <w:lang w:eastAsia="pt-PT" w:bidi="ar-SA"/>
+              <w14:ligatures w14:val="standardContextual"/>
             </w:rPr>
           </w:pPr>
           <w:r>
@@ -538,7 +538,7 @@
             </w:rPr>
             <w:fldChar w:fldCharType="separate"/>
           </w:r>
-          <w:hyperlink w:anchor="_Toc154528533" w:history="1">
+          <w:hyperlink w:anchor="_Toc154878700" w:history="1">
             <w:r>
               <w:rPr>
                 <w:rStyle w:val="Hiperligao"/>
@@ -562,7 +562,7 @@
               <w:rPr>
                 <w:noProof/>
               </w:rPr>
-              <w:instrText xml:space="preserve"> PAGEREF _Toc154528533 \h </w:instrText>
+              <w:instrText xml:space="preserve"> PAGEREF _Toc154878700 \h </w:instrText>
             </w:r>
             <w:r>
               <w:rPr>
@@ -595,13 +595,13 @@
             <w:rPr>
               <w:rFonts w:asciiTheme="minorHAnsi" w:eastAsiaTheme="minorEastAsia" w:hAnsiTheme="minorHAnsi" w:cstheme="minorBidi"/>
               <w:noProof/>
-              <w:kern w:val="0"/>
               <w:sz w:val="22"/>
               <w:szCs w:val="22"/>
               <w:lang w:eastAsia="pt-PT" w:bidi="ar-SA"/>
+              <w14:ligatures w14:val="standardContextual"/>
             </w:rPr>
           </w:pPr>
-          <w:hyperlink w:anchor="_Toc154528534" w:history="1">
+          <w:hyperlink w:anchor="_Toc154878701" w:history="1">
             <w:r>
               <w:rPr>
                 <w:rStyle w:val="Hiperligao"/>
@@ -625,7 +625,7 @@
               <w:rPr>
                 <w:noProof/>
               </w:rPr>
-              <w:instrText xml:space="preserve"> PAGEREF _Toc154528534 \h </w:instrText>
+              <w:instrText xml:space="preserve"> PAGEREF _Toc154878701 \h </w:instrText>
             </w:r>
             <w:r>
               <w:rPr>
@@ -658,19 +658,19 @@
             <w:rPr>
               <w:rFonts w:asciiTheme="minorHAnsi" w:eastAsiaTheme="minorEastAsia" w:hAnsiTheme="minorHAnsi" w:cstheme="minorBidi"/>
               <w:noProof/>
-              <w:kern w:val="0"/>
               <w:sz w:val="22"/>
               <w:szCs w:val="22"/>
               <w:lang w:eastAsia="pt-PT" w:bidi="ar-SA"/>
+              <w14:ligatures w14:val="standardContextual"/>
             </w:rPr>
           </w:pPr>
-          <w:hyperlink w:anchor="_Toc154528535" w:history="1">
+          <w:hyperlink w:anchor="_Toc154878702" w:history="1">
             <w:r>
               <w:rPr>
                 <w:rStyle w:val="Hiperligao"/>
                 <w:noProof/>
               </w:rPr>
-              <w:t>1.1 – Grupos</w:t>
+              <w:t>1.1 – Grupos (Groups)</w:t>
             </w:r>
             <w:r>
               <w:rPr>
@@ -688,7 +688,7 @@
               <w:rPr>
                 <w:noProof/>
               </w:rPr>
-              <w:instrText xml:space="preserve"> PAGEREF _Toc154528535 \h </w:instrText>
+              <w:instrText xml:space="preserve"> PAGEREF _Toc154878702 \h </w:instrText>
             </w:r>
             <w:r>
               <w:rPr>
@@ -721,19 +721,19 @@
             <w:rPr>
               <w:rFonts w:asciiTheme="minorHAnsi" w:eastAsiaTheme="minorEastAsia" w:hAnsiTheme="minorHAnsi" w:cstheme="minorBidi"/>
               <w:noProof/>
-              <w:kern w:val="0"/>
               <w:sz w:val="22"/>
               <w:szCs w:val="22"/>
               <w:lang w:eastAsia="pt-PT" w:bidi="ar-SA"/>
+              <w14:ligatures w14:val="standardContextual"/>
             </w:rPr>
           </w:pPr>
-          <w:hyperlink w:anchor="_Toc154528536" w:history="1">
+          <w:hyperlink w:anchor="_Toc154878703" w:history="1">
             <w:r>
               <w:rPr>
                 <w:rStyle w:val="Hiperligao"/>
                 <w:noProof/>
               </w:rPr>
-              <w:t>1.2 – Rececionista</w:t>
+              <w:t>1.2 – Rececionista (Receptionist)</w:t>
             </w:r>
             <w:r>
               <w:rPr>
@@ -751,7 +751,7 @@
               <w:rPr>
                 <w:noProof/>
               </w:rPr>
-              <w:instrText xml:space="preserve"> PAGEREF _Toc154528536 \h </w:instrText>
+              <w:instrText xml:space="preserve"> PAGEREF _Toc154878703 \h </w:instrText>
             </w:r>
             <w:r>
               <w:rPr>
@@ -784,19 +784,19 @@
             <w:rPr>
               <w:rFonts w:asciiTheme="minorHAnsi" w:eastAsiaTheme="minorEastAsia" w:hAnsiTheme="minorHAnsi" w:cstheme="minorBidi"/>
               <w:noProof/>
-              <w:kern w:val="0"/>
               <w:sz w:val="22"/>
               <w:szCs w:val="22"/>
               <w:lang w:eastAsia="pt-PT" w:bidi="ar-SA"/>
+              <w14:ligatures w14:val="standardContextual"/>
             </w:rPr>
           </w:pPr>
-          <w:hyperlink w:anchor="_Toc154528537" w:history="1">
+          <w:hyperlink w:anchor="_Toc154878704" w:history="1">
             <w:r>
               <w:rPr>
                 <w:rStyle w:val="Hiperligao"/>
                 <w:noProof/>
               </w:rPr>
-              <w:t>1.3 – Empregado de mesa</w:t>
+              <w:t>1.3 – Empregado de mesa (Waiter)</w:t>
             </w:r>
             <w:r>
               <w:rPr>
@@ -814,7 +814,7 @@
               <w:rPr>
                 <w:noProof/>
               </w:rPr>
-              <w:instrText xml:space="preserve"> PAGEREF _Toc154528537 \h </w:instrText>
+              <w:instrText xml:space="preserve"> PAGEREF _Toc154878704 \h </w:instrText>
             </w:r>
             <w:r>
               <w:rPr>
@@ -847,13 +847,13 @@
             <w:rPr>
               <w:rFonts w:asciiTheme="minorHAnsi" w:eastAsiaTheme="minorEastAsia" w:hAnsiTheme="minorHAnsi" w:cstheme="minorBidi"/>
               <w:noProof/>
-              <w:kern w:val="0"/>
               <w:sz w:val="22"/>
               <w:szCs w:val="22"/>
               <w:lang w:eastAsia="pt-PT" w:bidi="ar-SA"/>
+              <w14:ligatures w14:val="standardContextual"/>
             </w:rPr>
           </w:pPr>
-          <w:hyperlink w:anchor="_Toc154528538" w:history="1">
+          <w:hyperlink w:anchor="_Toc154878705" w:history="1">
             <w:r>
               <w:rPr>
                 <w:rStyle w:val="Hiperligao"/>
@@ -877,7 +877,7 @@
               <w:rPr>
                 <w:noProof/>
               </w:rPr>
-              <w:instrText xml:space="preserve"> PAGEREF _Toc154528538 \h </w:instrText>
+              <w:instrText xml:space="preserve"> PAGEREF _Toc154878705 \h </w:instrText>
             </w:r>
             <w:r>
               <w:rPr>
@@ -910,13 +910,13 @@
             <w:rPr>
               <w:rFonts w:asciiTheme="minorHAnsi" w:eastAsiaTheme="minorEastAsia" w:hAnsiTheme="minorHAnsi" w:cstheme="minorBidi"/>
               <w:noProof/>
-              <w:kern w:val="0"/>
               <w:sz w:val="22"/>
               <w:szCs w:val="22"/>
               <w:lang w:eastAsia="pt-PT" w:bidi="ar-SA"/>
+              <w14:ligatures w14:val="standardContextual"/>
             </w:rPr>
           </w:pPr>
-          <w:hyperlink w:anchor="_Toc154528539" w:history="1">
+          <w:hyperlink w:anchor="_Toc154878706" w:history="1">
             <w:r>
               <w:rPr>
                 <w:rStyle w:val="Hiperligao"/>
@@ -940,7 +940,7 @@
               <w:rPr>
                 <w:noProof/>
               </w:rPr>
-              <w:instrText xml:space="preserve"> PAGEREF _Toc154528539 \h </w:instrText>
+              <w:instrText xml:space="preserve"> PAGEREF _Toc154878706 \h </w:instrText>
             </w:r>
             <w:r>
               <w:rPr>
@@ -973,13 +973,13 @@
             <w:rPr>
               <w:rFonts w:asciiTheme="minorHAnsi" w:eastAsiaTheme="minorEastAsia" w:hAnsiTheme="minorHAnsi" w:cstheme="minorBidi"/>
               <w:noProof/>
-              <w:kern w:val="0"/>
               <w:sz w:val="22"/>
               <w:szCs w:val="22"/>
               <w:lang w:eastAsia="pt-PT" w:bidi="ar-SA"/>
+              <w14:ligatures w14:val="standardContextual"/>
             </w:rPr>
           </w:pPr>
-          <w:hyperlink w:anchor="_Toc154528540" w:history="1">
+          <w:hyperlink w:anchor="_Toc154878707" w:history="1">
             <w:r>
               <w:rPr>
                 <w:rStyle w:val="Hiperligao"/>
@@ -1003,7 +1003,7 @@
               <w:rPr>
                 <w:noProof/>
               </w:rPr>
-              <w:instrText xml:space="preserve"> PAGEREF _Toc154528540 \h </w:instrText>
+              <w:instrText xml:space="preserve"> PAGEREF _Toc154878707 \h </w:instrText>
             </w:r>
             <w:r>
               <w:rPr>
@@ -1020,7 +1020,7 @@
               <w:rPr>
                 <w:noProof/>
               </w:rPr>
-              <w:t>11</w:t>
+              <w:t>13</w:t>
             </w:r>
             <w:r>
               <w:rPr>
@@ -1085,7 +1085,7 @@
         <w:pStyle w:val="Ttulo1"/>
       </w:pPr>
       <w:bookmarkStart w:id="0" w:name="_Toc137988427"/>
-      <w:bookmarkStart w:id="1" w:name="_Toc154528533"/>
+      <w:bookmarkStart w:id="1" w:name="_Toc154878700"/>
       <w:bookmarkStart w:id="2" w:name="_Toc138428427"/>
       <w:r>
         <w:lastRenderedPageBreak/>
@@ -1161,7 +1161,7 @@
         </w:numPr>
         <w:spacing w:line="480" w:lineRule="auto"/>
       </w:pPr>
-      <w:bookmarkStart w:id="3" w:name="_Toc154528534"/>
+      <w:bookmarkStart w:id="3" w:name="_Toc154878701"/>
       <w:bookmarkEnd w:id="2"/>
       <w:r>
         <w:lastRenderedPageBreak/>
@@ -1198,7 +1198,7 @@
           <w:lang w:eastAsia="pt-PT" w:bidi="ar-SA"/>
         </w:rPr>
         <w:drawing>
-          <wp:inline distT="0" distB="0" distL="0" distR="0">
+          <wp:inline distT="0" distB="0" distL="0" distR="0" wp14:anchorId="19D63284" wp14:editId="495CA009">
             <wp:extent cx="5760085" cy="2727779"/>
             <wp:effectExtent l="0" t="0" r="0" b="0"/>
             <wp:docPr id="25" name="Imagem 25"/>
@@ -1252,7 +1252,7 @@
         <w:pStyle w:val="Ttulo2"/>
       </w:pPr>
       <w:bookmarkStart w:id="4" w:name="_Toc137988429"/>
-      <w:bookmarkStart w:id="5" w:name="_Toc154528535"/>
+      <w:bookmarkStart w:id="5" w:name="_Toc154878702"/>
       <w:r>
         <w:t>1.1 –</w:t>
       </w:r>
@@ -1266,21 +1266,21 @@
       <w:r>
         <w:t>Grupos</w:t>
       </w:r>
+      <w:r>
+        <w:t xml:space="preserve"> </w:t>
+      </w:r>
+      <w:r>
+        <w:t>(</w:t>
+      </w:r>
+      <w:proofErr w:type="spellStart"/>
+      <w:r>
+        <w:t>Groups</w:t>
+      </w:r>
+      <w:proofErr w:type="spellEnd"/>
+      <w:r>
+        <w:t>)</w:t>
+      </w:r>
       <w:bookmarkEnd w:id="5"/>
-      <w:r>
-        <w:t xml:space="preserve"> </w:t>
-      </w:r>
-      <w:r>
-        <w:t>(</w:t>
-      </w:r>
-      <w:proofErr w:type="spellStart"/>
-      <w:r>
-        <w:t>Groups</w:t>
-      </w:r>
-      <w:proofErr w:type="spellEnd"/>
-      <w:r>
-        <w:t>)</w:t>
-      </w:r>
     </w:p>
     <w:p>
       <w:pPr>
@@ -1513,7 +1513,7 @@
           <w:lang w:eastAsia="pt-PT" w:bidi="ar-SA"/>
         </w:rPr>
         <w:drawing>
-          <wp:inline distT="0" distB="0" distL="0" distR="0" wp14:anchorId="6D0B6029" wp14:editId="68750565">
+          <wp:inline distT="0" distB="0" distL="0" distR="0" wp14:anchorId="017447F3" wp14:editId="64F8DE1D">
             <wp:extent cx="4410075" cy="3539622"/>
             <wp:effectExtent l="0" t="0" r="0" b="3810"/>
             <wp:docPr id="14" name="Imagem 14" descr="C:\Users\Francisca\AppData\Local\Packages\Microsoft.Windows.Photos_8wekyb3d8bbwe\TempState\ShareServiceTempFolder\group1.0.jpeg"/>
@@ -1636,7 +1636,7 @@
           <w:lang w:eastAsia="pt-PT" w:bidi="ar-SA"/>
         </w:rPr>
         <w:drawing>
-          <wp:anchor distT="0" distB="0" distL="114300" distR="114300" simplePos="0" relativeHeight="251658240" behindDoc="1" locked="0" layoutInCell="1" allowOverlap="1">
+          <wp:anchor distT="0" distB="0" distL="114300" distR="114300" simplePos="0" relativeHeight="251658240" behindDoc="1" locked="0" layoutInCell="1" allowOverlap="1" wp14:anchorId="3A6DD827" wp14:editId="230A1867">
             <wp:simplePos x="0" y="0"/>
             <wp:positionH relativeFrom="margin">
               <wp:posOffset>901065</wp:posOffset>
@@ -1811,7 +1811,7 @@
           <w:noProof/>
         </w:rPr>
         <w:drawing>
-          <wp:inline distT="0" distB="0" distL="0" distR="0">
+          <wp:inline distT="0" distB="0" distL="0" distR="0" wp14:anchorId="5556DECA" wp14:editId="00ADCE24">
             <wp:extent cx="3843020" cy="3574150"/>
             <wp:effectExtent l="0" t="0" r="5080" b="7620"/>
             <wp:docPr id="22" name="Imagem 22" descr="C:\Users\Francisca\AppData\Local\Packages\Microsoft.Windows.Photos_8wekyb3d8bbwe\TempState\ShareServiceTempFolder\group_3.jpeg"/>
@@ -1874,7 +1874,7 @@
           <w:lang w:eastAsia="pt-PT" w:bidi="ar-SA"/>
         </w:rPr>
         <w:drawing>
-          <wp:anchor distT="0" distB="0" distL="114300" distR="114300" simplePos="0" relativeHeight="251659264" behindDoc="1" locked="0" layoutInCell="1" allowOverlap="1">
+          <wp:anchor distT="0" distB="0" distL="114300" distR="114300" simplePos="0" relativeHeight="251659264" behindDoc="1" locked="0" layoutInCell="1" allowOverlap="1" wp14:anchorId="26C9FDFE" wp14:editId="2E21B49F">
             <wp:simplePos x="0" y="0"/>
             <wp:positionH relativeFrom="page">
               <wp:posOffset>1856105</wp:posOffset>
@@ -2009,7 +2009,7 @@
       <w:pPr>
         <w:pStyle w:val="Ttulo2"/>
       </w:pPr>
-      <w:bookmarkStart w:id="6" w:name="_Toc154528536"/>
+      <w:bookmarkStart w:id="6" w:name="_Toc154878703"/>
       <w:r>
         <w:lastRenderedPageBreak/>
         <w:t>1.2 –</w:t>
@@ -2026,18 +2026,18 @@
       <w:r>
         <w:t>ionista</w:t>
       </w:r>
+      <w:r>
+        <w:t xml:space="preserve"> (</w:t>
+      </w:r>
+      <w:proofErr w:type="spellStart"/>
+      <w:r>
+        <w:t>Receptionist</w:t>
+      </w:r>
+      <w:proofErr w:type="spellEnd"/>
+      <w:r>
+        <w:t>)</w:t>
+      </w:r>
       <w:bookmarkEnd w:id="6"/>
-      <w:r>
-        <w:t xml:space="preserve"> (</w:t>
-      </w:r>
-      <w:proofErr w:type="spellStart"/>
-      <w:r>
-        <w:t>Receptionist</w:t>
-      </w:r>
-      <w:proofErr w:type="spellEnd"/>
-      <w:r>
-        <w:t>)</w:t>
-      </w:r>
     </w:p>
     <w:p>
       <w:pPr>
@@ -2109,7 +2109,7 @@
           <w:noProof/>
         </w:rPr>
         <w:drawing>
-          <wp:inline distT="0" distB="0" distL="0" distR="0">
+          <wp:inline distT="0" distB="0" distL="0" distR="0" wp14:anchorId="5E1AF158" wp14:editId="4AA99A4B">
             <wp:extent cx="4915490" cy="5095875"/>
             <wp:effectExtent l="0" t="0" r="0" b="0"/>
             <wp:docPr id="26" name="Imagem 26" descr="C:\Users\Francisca\AppData\Local\Packages\Microsoft.Windows.Photos_8wekyb3d8bbwe\TempState\ShareServiceTempFolder\recep_1.jpeg"/>
@@ -2208,7 +2208,7 @@
         </w:rPr>
         <w:lastRenderedPageBreak/>
         <w:drawing>
-          <wp:inline distT="0" distB="0" distL="0" distR="0" wp14:anchorId="789DB9B9" wp14:editId="55EAD60F">
+          <wp:inline distT="0" distB="0" distL="0" distR="0" wp14:anchorId="6790FED1" wp14:editId="408C9462">
             <wp:extent cx="4172583" cy="3333750"/>
             <wp:effectExtent l="0" t="0" r="0" b="0"/>
             <wp:docPr id="29" name="Imagem 29"/>
@@ -2288,7 +2288,7 @@
           <w:lang w:eastAsia="pt-PT" w:bidi="ar-SA"/>
         </w:rPr>
         <w:drawing>
-          <wp:inline distT="0" distB="0" distL="0" distR="0" wp14:anchorId="76A0F068">
+          <wp:inline distT="0" distB="0" distL="0" distR="0" wp14:anchorId="6C254220" wp14:editId="6C66AD40">
             <wp:extent cx="3962400" cy="4009200"/>
             <wp:effectExtent l="0" t="0" r="0" b="0"/>
             <wp:docPr id="31" name="Imagem 31"/>
@@ -2338,7 +2338,7 @@
       <w:pPr>
         <w:pStyle w:val="Ttulo2"/>
       </w:pPr>
-      <w:bookmarkStart w:id="7" w:name="_Toc154528537"/>
+      <w:bookmarkStart w:id="7" w:name="_Toc154878704"/>
       <w:r>
         <w:lastRenderedPageBreak/>
         <w:t>1.3 –</w:t>
@@ -2352,18 +2352,18 @@
       <w:r>
         <w:t>Empregado de mesa</w:t>
       </w:r>
+      <w:r>
+        <w:t xml:space="preserve"> (</w:t>
+      </w:r>
+      <w:proofErr w:type="spellStart"/>
+      <w:r>
+        <w:t>Waiter</w:t>
+      </w:r>
+      <w:proofErr w:type="spellEnd"/>
+      <w:r>
+        <w:t>)</w:t>
+      </w:r>
       <w:bookmarkEnd w:id="7"/>
-      <w:r>
-        <w:t xml:space="preserve"> (</w:t>
-      </w:r>
-      <w:proofErr w:type="spellStart"/>
-      <w:r>
-        <w:t>Waiter</w:t>
-      </w:r>
-      <w:proofErr w:type="spellEnd"/>
-      <w:r>
-        <w:t>)</w:t>
-      </w:r>
     </w:p>
     <w:p>
       <w:pPr>
@@ -2456,7 +2456,7 @@
           <w:noProof/>
         </w:rPr>
         <w:drawing>
-          <wp:inline distT="0" distB="0" distL="0" distR="0">
+          <wp:inline distT="0" distB="0" distL="0" distR="0" wp14:anchorId="3A11522F" wp14:editId="458A9823">
             <wp:extent cx="4886325" cy="5493398"/>
             <wp:effectExtent l="0" t="0" r="0" b="0"/>
             <wp:docPr id="32" name="Imagem 32" descr="C:\Users\Francisca\AppData\Local\Packages\Microsoft.Windows.Photos_8wekyb3d8bbwe\TempState\ShareServiceTempFolder\waiter_1.jpeg"/>
@@ -2524,7 +2524,7 @@
           <w:noProof/>
         </w:rPr>
         <w:drawing>
-          <wp:inline distT="0" distB="0" distL="0" distR="0">
+          <wp:inline distT="0" distB="0" distL="0" distR="0" wp14:anchorId="70FB3FFE" wp14:editId="71D2E5D6">
             <wp:extent cx="4482465" cy="4045862"/>
             <wp:effectExtent l="0" t="0" r="0" b="0"/>
             <wp:docPr id="33" name="Imagem 33" descr="C:\Users\Francisca\AppData\Local\Packages\Microsoft.Windows.Photos_8wekyb3d8bbwe\TempState\ShareServiceTempFolder\waiter_2.jpeg"/>
@@ -2602,7 +2602,7 @@
           <w:lang w:eastAsia="pt-PT" w:bidi="ar-SA"/>
         </w:rPr>
         <w:drawing>
-          <wp:anchor distT="0" distB="0" distL="114300" distR="114300" simplePos="0" relativeHeight="251660288" behindDoc="1" locked="0" layoutInCell="1" allowOverlap="1">
+          <wp:anchor distT="0" distB="0" distL="114300" distR="114300" simplePos="0" relativeHeight="251660288" behindDoc="1" locked="0" layoutInCell="1" allowOverlap="1" wp14:anchorId="42C8389B" wp14:editId="16306183">
             <wp:simplePos x="0" y="0"/>
             <wp:positionH relativeFrom="page">
               <wp:posOffset>1704340</wp:posOffset>
@@ -2728,7 +2728,7 @@
       <w:pPr>
         <w:pStyle w:val="Ttulo2"/>
       </w:pPr>
-      <w:bookmarkStart w:id="8" w:name="_Toc154528538"/>
+      <w:bookmarkStart w:id="8" w:name="_Toc154878705"/>
       <w:r>
         <w:lastRenderedPageBreak/>
         <w:t>1.4 –</w:t>
@@ -2783,7 +2783,7 @@
           <w:lang w:eastAsia="pt-PT" w:bidi="ar-SA"/>
         </w:rPr>
         <w:drawing>
-          <wp:inline distT="0" distB="0" distL="0" distR="0" wp14:anchorId="272B1E36" wp14:editId="3C32BCB5">
+          <wp:inline distT="0" distB="0" distL="0" distR="0" wp14:anchorId="591991D7" wp14:editId="44FCC83C">
             <wp:extent cx="3914775" cy="3115501"/>
             <wp:effectExtent l="0" t="0" r="0" b="8890"/>
             <wp:docPr id="35" name="Imagem 35" descr="C:\Users\Francisca\AppData\Local\Packages\Microsoft.Windows.Photos_8wekyb3d8bbwe\TempState\ShareServiceTempFolder\chef_1.jpeg"/>
@@ -2860,7 +2860,7 @@
           <w:noProof/>
         </w:rPr>
         <w:drawing>
-          <wp:inline distT="0" distB="0" distL="0" distR="0">
+          <wp:inline distT="0" distB="0" distL="0" distR="0" wp14:anchorId="309A8B8D" wp14:editId="33E86D53">
             <wp:extent cx="4019550" cy="3242501"/>
             <wp:effectExtent l="0" t="0" r="0" b="0"/>
             <wp:docPr id="36" name="Imagem 36" descr="C:\Users\Francisca\AppData\Local\Packages\Microsoft.Windows.Photos_8wekyb3d8bbwe\TempState\ShareServiceTempFolder\chef_2.jpeg"/>
@@ -2917,7 +2917,7 @@
           <w:numId w:val="0"/>
         </w:numPr>
       </w:pPr>
-      <w:bookmarkStart w:id="9" w:name="_Toc154528539"/>
+      <w:bookmarkStart w:id="9" w:name="_Toc154878706"/>
       <w:r>
         <w:lastRenderedPageBreak/>
         <w:t>2 – Testagem</w:t>
@@ -2960,7 +2960,7 @@
           <w:noProof/>
         </w:rPr>
         <w:drawing>
-          <wp:inline distT="0" distB="0" distL="0" distR="0">
+          <wp:inline distT="0" distB="0" distL="0" distR="0" wp14:anchorId="76B6DF77" wp14:editId="60A7E206">
             <wp:extent cx="5362051" cy="6791325"/>
             <wp:effectExtent l="0" t="0" r="0" b="0"/>
             <wp:docPr id="15" name="Imagem 15"/>
@@ -3021,7 +3021,7 @@
         </w:rPr>
         <w:lastRenderedPageBreak/>
         <w:drawing>
-          <wp:inline distT="0" distB="0" distL="0" distR="0">
+          <wp:inline distT="0" distB="0" distL="0" distR="0" wp14:anchorId="2396DB85" wp14:editId="6D7040E6">
             <wp:extent cx="5466373" cy="8324850"/>
             <wp:effectExtent l="0" t="0" r="1270" b="0"/>
             <wp:docPr id="16" name="Imagem 16"/>
@@ -3195,7 +3195,7 @@
       <w:pPr>
         <w:pStyle w:val="Ttulo1"/>
       </w:pPr>
-      <w:bookmarkStart w:id="10" w:name="_Toc154528540"/>
+      <w:bookmarkStart w:id="10" w:name="_Toc154878707"/>
       <w:r>
         <w:lastRenderedPageBreak/>
         <w:t>Conclusão</w:t>

</xml_diff>

<commit_message>
Update Trabalho2_Relatorio_SO.docx and Trabalho2_Relatorio_SO.pdf
</commit_message>
<xml_diff>
--- a/Trabalho2_Relatorio_SO.docx
+++ b/Trabalho2_Relatorio_SO.docx
@@ -1193,15 +1193,11 @@
         <w:jc w:val="center"/>
       </w:pPr>
       <w:r>
-        <w:rPr>
-          <w:noProof/>
-          <w:lang w:eastAsia="pt-PT" w:bidi="ar-SA"/>
-        </w:rPr>
         <w:drawing>
-          <wp:inline distT="0" distB="0" distL="0" distR="0" wp14:anchorId="19D63284" wp14:editId="495CA009">
-            <wp:extent cx="5760085" cy="2727779"/>
-            <wp:effectExtent l="0" t="0" r="0" b="0"/>
-            <wp:docPr id="25" name="Imagem 25"/>
+          <wp:inline distT="0" distB="0" distL="0" distR="0" wp14:anchorId="29A9B277" wp14:editId="35011A1C">
+            <wp:extent cx="5863165" cy="2708910"/>
+            <wp:effectExtent l="0" t="0" r="4445" b="0"/>
+            <wp:docPr id="2069835337" name="Imagem 1"/>
             <wp:cNvGraphicFramePr>
               <a:graphicFrameLocks xmlns:a="http://schemas.openxmlformats.org/drawingml/2006/main" noChangeAspect="1"/>
             </wp:cNvGraphicFramePr>
@@ -1209,13 +1205,13 @@
               <a:graphicData uri="http://schemas.openxmlformats.org/drawingml/2006/picture">
                 <pic:pic xmlns:pic="http://schemas.openxmlformats.org/drawingml/2006/picture">
                   <pic:nvPicPr>
-                    <pic:cNvPr id="0" name="Picture 36"/>
+                    <pic:cNvPr id="0" name="Picture 1"/>
                     <pic:cNvPicPr>
                       <a:picLocks noChangeAspect="1" noChangeArrowheads="1"/>
                     </pic:cNvPicPr>
                   </pic:nvPicPr>
                   <pic:blipFill>
-                    <a:blip r:embed="rId10">
+                    <a:blip r:embed="rId10" cstate="print">
                       <a:extLst>
                         <a:ext uri="{28A0092B-C50C-407E-A947-70E740481C1C}">
                           <a14:useLocalDpi xmlns:a14="http://schemas.microsoft.com/office/drawing/2010/main" val="0"/>
@@ -1230,7 +1226,7 @@
                   <pic:spPr bwMode="auto">
                     <a:xfrm>
                       <a:off x="0" y="0"/>
-                      <a:ext cx="5760085" cy="2727779"/>
+                      <a:ext cx="5866551" cy="2710474"/>
                     </a:xfrm>
                     <a:prstGeom prst="rect">
                       <a:avLst/>
@@ -1249,6 +1245,13 @@
     </w:p>
     <w:p>
       <w:pPr>
+        <w:pStyle w:val="Corpodetexto"/>
+        <w:ind w:firstLine="0"/>
+        <w:jc w:val="center"/>
+      </w:pPr>
+    </w:p>
+    <w:p>
+      <w:pPr>
         <w:pStyle w:val="Ttulo2"/>
       </w:pPr>
       <w:bookmarkStart w:id="4" w:name="_Toc137988429"/>
@@ -1425,12 +1428,6 @@
       <w:r>
         <w:t xml:space="preserve"> destas funções.</w:t>
       </w:r>
-    </w:p>
-    <w:p>
-      <w:pPr>
-        <w:pStyle w:val="Corpodetexto"/>
-        <w:ind w:firstLine="0"/>
-      </w:pPr>
     </w:p>
     <w:p>
       <w:pPr>

</xml_diff>